<commit_message>
Max databases #1 modified.
</commit_message>
<xml_diff>
--- a/max/databases/1/Лабораторная работа №1.docx
+++ b/max/databases/1/Лабораторная работа №1.docx
@@ -125,11 +125,8 @@
         <w:rPr>
           <w:sz w:val="28"/>
           <w:szCs w:val="28"/>
-          <w:lang w:val="en-US"/>
-        </w:rPr>
-      </w:pPr>
-      <w:bookmarkStart w:id="0" w:name="_GoBack"/>
-      <w:bookmarkEnd w:id="0"/>
+        </w:rPr>
+      </w:pPr>
     </w:p>
     <w:p>
       <w:pPr>
@@ -3841,39 +3838,584 @@
     </w:p>
     <w:p>
       <w:pPr>
-        <w:jc w:val="both"/>
-        <w:rPr>
-          <w:color w:val="000000"/>
-        </w:rPr>
-      </w:pPr>
+        <w:numPr>
+          <w:ilvl w:val="0"/>
+          <w:numId w:val="1"/>
+        </w:numPr>
+        <w:jc w:val="both"/>
+        <w:rPr>
+          <w:color w:val="000000"/>
+        </w:rPr>
+      </w:pPr>
+      <w:r>
+        <w:rPr>
+          <w:color w:val="000000"/>
+        </w:rPr>
+        <w:t>Дата возврата.</w:t>
+      </w:r>
+    </w:p>
+    <w:p>
+      <w:pPr>
+        <w:spacing w:after="160" w:line="259" w:lineRule="auto"/>
+        <w:rPr>
+          <w:color w:val="000000"/>
+        </w:rPr>
+      </w:pPr>
+      <w:r>
+        <w:rPr>
+          <w:color w:val="000000"/>
+        </w:rPr>
+        <w:br w:type="page"/>
+      </w:r>
+    </w:p>
+    <w:p>
+      <w:pPr>
+        <w:spacing w:before="100" w:after="100"/>
+        <w:jc w:val="center"/>
+        <w:rPr>
+          <w:color w:val="000000"/>
+        </w:rPr>
+      </w:pPr>
+      <w:r>
+        <w:rPr>
+          <w:color w:val="000000"/>
+        </w:rPr>
+        <w:lastRenderedPageBreak/>
+        <w:t>Техническое задание</w:t>
+      </w:r>
+    </w:p>
+    <w:p>
+      <w:pPr>
+        <w:spacing w:before="100" w:after="100"/>
+      </w:pPr>
+      <w:r>
+        <w:rPr>
+          <w:rFonts w:ascii="Arial" w:hAnsi="Arial"/>
+          <w:b/>
+          <w:color w:val="000000"/>
+        </w:rPr>
+        <w:t xml:space="preserve"> </w:t>
+      </w:r>
+    </w:p>
+    <w:p>
+      <w:pPr>
+        <w:spacing w:before="100" w:after="100" w:line="480" w:lineRule="auto"/>
+        <w:jc w:val="center"/>
+        <w:rPr>
+          <w:vanish/>
+          <w:color w:val="000000"/>
+        </w:rPr>
+      </w:pPr>
+    </w:p>
+    <w:p>
+      <w:pPr>
+        <w:spacing w:before="100" w:after="100" w:line="480" w:lineRule="auto"/>
+        <w:jc w:val="center"/>
+      </w:pPr>
+      <w:r>
+        <w:rPr>
+          <w:color w:val="000000"/>
+        </w:rPr>
+        <w:t>ВВЕДЕНИЕ</w:t>
+      </w:r>
+    </w:p>
+    <w:p>
+      <w:pPr>
+        <w:spacing w:before="100" w:after="100"/>
+        <w:jc w:val="center"/>
+        <w:rPr>
+          <w:vanish/>
+          <w:color w:val="000000"/>
+        </w:rPr>
+      </w:pPr>
+    </w:p>
+    <w:p>
+      <w:pPr>
+        <w:spacing w:before="100" w:after="100"/>
+        <w:jc w:val="both"/>
+      </w:pPr>
+      <w:r>
+        <w:rPr>
+          <w:color w:val="000000"/>
+        </w:rPr>
+        <w:t xml:space="preserve">    Наименование</w:t>
+      </w:r>
+      <w:r>
+        <w:rPr>
+          <w:color w:val="000000"/>
+        </w:rPr>
+        <w:t xml:space="preserve"> - </w:t>
+      </w:r>
+      <w:r>
+        <w:rPr>
+          <w:color w:val="000000"/>
+        </w:rPr>
+        <w:t>база данных «</w:t>
+      </w:r>
+      <w:r>
+        <w:rPr>
+          <w:color w:val="000000"/>
+        </w:rPr>
+        <w:t>Музыкальная библиотека» (</w:t>
+      </w:r>
+      <w:r>
+        <w:rPr>
+          <w:color w:val="000000"/>
+        </w:rPr>
+        <w:t>далее просто база данных).</w:t>
+      </w:r>
+    </w:p>
+    <w:p>
+      <w:pPr>
+        <w:spacing w:before="100" w:after="100"/>
+        <w:jc w:val="both"/>
+        <w:rPr>
+          <w:color w:val="000000"/>
+        </w:rPr>
+      </w:pPr>
+      <w:r>
+        <w:rPr>
+          <w:color w:val="000000"/>
+        </w:rPr>
+        <w:t xml:space="preserve">    Краткая характеристика </w:t>
+      </w:r>
+      <w:r>
+        <w:rPr>
+          <w:color w:val="000000"/>
+        </w:rPr>
+        <w:t>–</w:t>
+      </w:r>
+      <w:r>
+        <w:rPr>
+          <w:color w:val="000000"/>
+        </w:rPr>
+        <w:t xml:space="preserve"> реляционная база данных для обеспечения деятельности</w:t>
+      </w:r>
+      <w:r>
+        <w:rPr>
+          <w:color w:val="000000"/>
+        </w:rPr>
+        <w:t xml:space="preserve"> музыкальной библиотеки</w:t>
+      </w:r>
+      <w:r>
+        <w:rPr>
+          <w:color w:val="000000"/>
+        </w:rPr>
+        <w:t xml:space="preserve"> общего профиля.</w:t>
+      </w:r>
+    </w:p>
+    <w:p>
+      <w:pPr>
+        <w:spacing w:before="100" w:after="100"/>
+        <w:jc w:val="both"/>
+        <w:rPr>
+          <w:color w:val="000000"/>
+        </w:rPr>
+      </w:pPr>
+    </w:p>
+    <w:p>
+      <w:pPr>
+        <w:numPr>
+          <w:ilvl w:val="0"/>
+          <w:numId w:val="2"/>
+        </w:numPr>
+        <w:spacing w:before="100" w:after="100" w:line="480" w:lineRule="auto"/>
+        <w:jc w:val="center"/>
+      </w:pPr>
+      <w:r>
+        <w:rPr>
+          <w:color w:val="000000"/>
+        </w:rPr>
+        <w:t>ОСНОВАНИЕ ДЛЯ РАЗРАБОТКИ</w:t>
+      </w:r>
+    </w:p>
+    <w:p>
+      <w:pPr>
+        <w:spacing w:before="100" w:after="100"/>
+        <w:jc w:val="both"/>
+        <w:rPr>
+          <w:color w:val="000000"/>
+        </w:rPr>
+      </w:pPr>
+      <w:r>
+        <w:rPr>
+          <w:color w:val="000000"/>
+        </w:rPr>
+        <w:t xml:space="preserve">      Задание преподавателя на выполнение учебной лабораторной работы.</w:t>
+      </w:r>
+    </w:p>
+    <w:p>
+      <w:pPr>
+        <w:spacing w:before="100" w:after="100"/>
+        <w:jc w:val="both"/>
+        <w:rPr>
+          <w:color w:val="000000"/>
+        </w:rPr>
+      </w:pPr>
+    </w:p>
+    <w:p>
+      <w:pPr>
+        <w:numPr>
+          <w:ilvl w:val="0"/>
+          <w:numId w:val="2"/>
+        </w:numPr>
+        <w:spacing w:before="100" w:after="100" w:line="480" w:lineRule="auto"/>
+        <w:jc w:val="center"/>
+      </w:pPr>
+      <w:r>
+        <w:rPr>
+          <w:color w:val="000000"/>
+        </w:rPr>
+        <w:t>НАЗНАЧЕНИЕ РАЗРАБОТКИ</w:t>
+      </w:r>
     </w:p>
     <w:p>
       <w:pPr>
         <w:ind w:firstLine="360"/>
         <w:jc w:val="both"/>
-        <w:rPr>
-          <w:color w:val="000000"/>
-        </w:rPr>
-      </w:pPr>
-      <w:r>
-        <w:rPr>
-          <w:color w:val="000000"/>
-        </w:rPr>
-        <w:t>К объектам и атрибутам, позволяющим охарактеризовать</w:t>
+      </w:pPr>
+      <w:r>
+        <w:rPr>
+          <w:color w:val="000000"/>
+        </w:rPr>
+        <w:t>База данных предназначена для автоматизации основных видов работ в</w:t>
+      </w:r>
+      <w:r>
+        <w:rPr>
+          <w:color w:val="000000"/>
+        </w:rPr>
+        <w:t xml:space="preserve"> музыкальной библиотеке</w:t>
+      </w:r>
+      <w:r>
+        <w:rPr>
+          <w:color w:val="000000"/>
+        </w:rPr>
+        <w:t>, а</w:t>
+      </w:r>
+      <w:r>
+        <w:rPr>
+          <w:color w:val="000000"/>
+        </w:rPr>
+        <w:t xml:space="preserve"> именно:</w:t>
+      </w:r>
+      <w:r>
+        <w:rPr>
+          <w:color w:val="000000"/>
+        </w:rPr>
+        <w:t xml:space="preserve"> регистрация посетителей библиотеки</w:t>
+      </w:r>
+      <w:r>
+        <w:rPr>
+          <w:color w:val="000000"/>
+        </w:rPr>
+        <w:t>;</w:t>
+      </w:r>
+      <w:r>
+        <w:rPr>
+          <w:color w:val="000000"/>
+        </w:rPr>
+        <w:t xml:space="preserve"> регистрация сотрудников</w:t>
+      </w:r>
+      <w:r>
+        <w:rPr>
+          <w:color w:val="000000"/>
+        </w:rPr>
+        <w:t>;</w:t>
+      </w:r>
+      <w:r>
+        <w:rPr>
+          <w:color w:val="000000"/>
+        </w:rPr>
+        <w:t xml:space="preserve"> регистрация акта выдачи </w:t>
+      </w:r>
+      <w:r>
+        <w:rPr>
+          <w:color w:val="000000"/>
+          <w:lang w:val="en-US"/>
+        </w:rPr>
+        <w:t>CD</w:t>
+      </w:r>
+      <w:r>
+        <w:rPr>
+          <w:color w:val="000000"/>
+        </w:rPr>
+        <w:t>-</w:t>
+      </w:r>
+      <w:r>
+        <w:rPr>
+          <w:color w:val="000000"/>
+        </w:rPr>
+        <w:t>дисков с записями музыкальных произведений</w:t>
+      </w:r>
+      <w:r>
+        <w:rPr>
+          <w:color w:val="000000"/>
+        </w:rPr>
+        <w:t xml:space="preserve">, </w:t>
+      </w:r>
+      <w:r>
+        <w:rPr>
+          <w:color w:val="000000"/>
+        </w:rPr>
+        <w:t>грампластинок и нотных изданий</w:t>
+      </w:r>
+      <w:r>
+        <w:rPr>
+          <w:color w:val="000000"/>
+        </w:rPr>
+        <w:t>;</w:t>
+      </w:r>
+      <w:r>
+        <w:rPr>
+          <w:color w:val="000000"/>
+        </w:rPr>
+        <w:t xml:space="preserve"> добавление </w:t>
+      </w:r>
+      <w:r>
+        <w:rPr>
+          <w:color w:val="000000"/>
+          <w:lang w:val="en-US"/>
+        </w:rPr>
+        <w:t>CD</w:t>
+      </w:r>
+      <w:r>
+        <w:rPr>
+          <w:color w:val="000000"/>
+        </w:rPr>
+        <w:t>-</w:t>
+      </w:r>
+      <w:r>
+        <w:rPr>
+          <w:color w:val="000000"/>
+        </w:rPr>
+        <w:t>дисков</w:t>
+      </w:r>
+      <w:r>
+        <w:rPr>
+          <w:color w:val="000000"/>
+        </w:rPr>
+        <w:t xml:space="preserve">, </w:t>
+      </w:r>
+      <w:r>
+        <w:rPr>
+          <w:color w:val="000000"/>
+        </w:rPr>
+        <w:t>грампластинок и нотных изданий в каталог</w:t>
+      </w:r>
+      <w:r>
+        <w:rPr>
+          <w:color w:val="000000"/>
+        </w:rPr>
+        <w:t>; быстрый поиск необходим</w:t>
+      </w:r>
+      <w:r>
+        <w:rPr>
+          <w:color w:val="000000"/>
+        </w:rPr>
+        <w:t xml:space="preserve">ых </w:t>
+      </w:r>
+      <w:r>
+        <w:rPr>
+          <w:color w:val="000000"/>
+          <w:lang w:val="en-US"/>
+        </w:rPr>
+        <w:t>CD</w:t>
+      </w:r>
+      <w:r>
+        <w:rPr>
+          <w:color w:val="000000"/>
+        </w:rPr>
+        <w:t>-</w:t>
+      </w:r>
+      <w:r>
+        <w:rPr>
+          <w:color w:val="000000"/>
+        </w:rPr>
+        <w:t>дисков, грампластинок и нотных изданий</w:t>
+      </w:r>
+      <w:r>
+        <w:rPr>
+          <w:color w:val="000000"/>
+        </w:rPr>
+        <w:t>; создание различных отчетов, в том числе отчетов по</w:t>
+      </w:r>
+      <w:r>
+        <w:rPr>
+          <w:color w:val="000000"/>
+        </w:rPr>
+        <w:t xml:space="preserve"> количеству выданных нотных изданий.</w:t>
+      </w:r>
+    </w:p>
+    <w:p>
+      <w:pPr>
+        <w:ind w:firstLine="360"/>
+        <w:jc w:val="both"/>
+        <w:rPr>
+          <w:color w:val="000000"/>
+        </w:rPr>
+      </w:pPr>
+      <w:r>
+        <w:rPr>
+          <w:color w:val="000000"/>
+        </w:rPr>
+        <w:t xml:space="preserve">Она должна представлять собой информационную систему </w:t>
+      </w:r>
+      <w:r>
+        <w:rPr>
+          <w:color w:val="000000"/>
+        </w:rPr>
+        <w:t>обеспечения деятельности</w:t>
+      </w:r>
+      <w:r>
+        <w:rPr>
+          <w:color w:val="000000"/>
+        </w:rPr>
+        <w:t xml:space="preserve"> трех</w:t>
       </w:r>
       <w:r>
         <w:rPr>
           <w:color w:val="000000"/>
         </w:rPr>
         <w:t xml:space="preserve"> </w:t>
+      </w:r>
+      <w:r>
+        <w:rPr>
+          <w:color w:val="000000"/>
+        </w:rPr>
+        <w:t>групп пользователей: сотрудников</w:t>
+      </w:r>
+      <w:r>
+        <w:rPr>
+          <w:color w:val="000000"/>
+        </w:rPr>
+        <w:t xml:space="preserve">, </w:t>
+      </w:r>
+      <w:r>
+        <w:rPr>
+          <w:color w:val="000000"/>
+        </w:rPr>
+        <w:t>директора</w:t>
+      </w:r>
+      <w:r>
+        <w:rPr>
+          <w:color w:val="000000"/>
+        </w:rPr>
+        <w:t xml:space="preserve"> и посетителей</w:t>
+      </w:r>
+      <w:r>
+        <w:rPr>
+          <w:color w:val="000000"/>
+        </w:rPr>
+        <w:t>.</w:t>
+      </w:r>
+    </w:p>
+    <w:p>
+      <w:pPr>
+        <w:ind w:firstLine="360"/>
+        <w:jc w:val="both"/>
+      </w:pPr>
+    </w:p>
+    <w:p>
+      <w:pPr>
+        <w:numPr>
+          <w:ilvl w:val="0"/>
+          <w:numId w:val="2"/>
+        </w:numPr>
+        <w:spacing w:before="100" w:after="100" w:line="480" w:lineRule="auto"/>
+        <w:jc w:val="center"/>
+      </w:pPr>
+      <w:r>
+        <w:rPr>
+          <w:color w:val="000000"/>
+        </w:rPr>
+        <w:t>ТРЕБОВАНИЯ К ПРОГРАММЕ</w:t>
+      </w:r>
+    </w:p>
+    <w:p>
+      <w:pPr>
+        <w:spacing w:before="100" w:after="100"/>
+        <w:jc w:val="both"/>
+      </w:pPr>
+      <w:r>
+        <w:rPr>
+          <w:color w:val="000000"/>
+        </w:rPr>
+        <w:t>3.</w:t>
+      </w:r>
+      <w:r>
+        <w:rPr>
+          <w:color w:val="000000"/>
+        </w:rPr>
+        <w:t>1. Требования</w:t>
+      </w:r>
+      <w:r>
+        <w:rPr>
+          <w:color w:val="000000"/>
+        </w:rPr>
+        <w:t xml:space="preserve"> к функциональным характеристикам.</w:t>
+      </w:r>
+    </w:p>
+    <w:p>
+      <w:pPr>
+        <w:spacing w:before="100" w:after="100"/>
+        <w:jc w:val="both"/>
+        <w:rPr>
+          <w:vanish/>
+          <w:color w:val="000000"/>
+        </w:rPr>
+      </w:pPr>
+    </w:p>
+    <w:p>
+      <w:pPr>
+        <w:spacing w:before="100" w:after="100"/>
+        <w:jc w:val="both"/>
+      </w:pPr>
+      <w:r>
+        <w:rPr>
+          <w:color w:val="000000"/>
+        </w:rPr>
+        <w:t>3.1.1. Общий состав информации, хранимой в базе данных.</w:t>
+      </w:r>
+    </w:p>
+    <w:p>
+      <w:pPr>
+        <w:spacing w:before="100" w:after="100"/>
+        <w:ind w:firstLine="708"/>
+        <w:jc w:val="both"/>
+      </w:pPr>
+      <w:r>
+        <w:rPr>
+          <w:color w:val="000000"/>
+        </w:rPr>
+        <w:t>Хранение и регулярное обновление в базе данных как минимум следующей информации:</w:t>
+      </w:r>
+    </w:p>
+    <w:p>
+      <w:pPr>
+        <w:rPr>
+          <w:color w:val="000000"/>
+        </w:rPr>
+      </w:pPr>
+      <w:r>
+        <w:rPr>
+          <w:color w:val="000000"/>
+        </w:rPr>
+        <w:t xml:space="preserve">– </w:t>
+      </w:r>
+      <w:r>
+        <w:rPr>
+          <w:color w:val="000000"/>
+        </w:rPr>
+        <w:t xml:space="preserve">информация, характеризующая </w:t>
       </w:r>
       <w:r>
         <w:rPr>
           <w:i/>
           <w:iCs/>
           <w:color w:val="000000"/>
-        </w:rPr>
-        <w:t>возврат</w:t>
+          <w:lang w:val="en-US"/>
+        </w:rPr>
+        <w:t>CD</w:t>
       </w:r>
       <w:r>
         <w:rPr>
@@ -3881,730 +4423,66 @@
           <w:iCs/>
           <w:color w:val="000000"/>
         </w:rPr>
-        <w:t xml:space="preserve"> нотного издания</w:t>
-      </w:r>
-      <w:r>
-        <w:rPr>
-          <w:color w:val="000000"/>
-        </w:rPr>
-        <w:t>, можно отнести:</w:t>
-      </w:r>
-    </w:p>
-    <w:p>
-      <w:pPr>
-        <w:jc w:val="both"/>
-        <w:rPr>
-          <w:color w:val="000000"/>
-        </w:rPr>
-      </w:pPr>
-    </w:p>
-    <w:p>
-      <w:pPr>
-        <w:numPr>
-          <w:ilvl w:val="0"/>
-          <w:numId w:val="1"/>
-        </w:numPr>
-        <w:jc w:val="both"/>
-        <w:rPr>
-          <w:color w:val="000000"/>
-          <w:lang w:val="en"/>
-        </w:rPr>
-      </w:pPr>
-      <w:r>
-        <w:rPr>
-          <w:color w:val="000000"/>
-        </w:rPr>
-        <w:t>Дата возврата</w:t>
-      </w:r>
-      <w:r>
-        <w:rPr>
-          <w:color w:val="000000"/>
-          <w:lang w:val="en"/>
-        </w:rPr>
-        <w:t>;</w:t>
-      </w:r>
-    </w:p>
-    <w:p>
-      <w:pPr>
-        <w:numPr>
-          <w:ilvl w:val="0"/>
-          <w:numId w:val="1"/>
-        </w:numPr>
-        <w:jc w:val="both"/>
-        <w:rPr>
-          <w:color w:val="000000"/>
-          <w:lang w:val="en"/>
-        </w:rPr>
-      </w:pPr>
-      <w:r>
-        <w:rPr>
-          <w:color w:val="000000"/>
-        </w:rPr>
-        <w:t>Сотрудник</w:t>
-      </w:r>
-      <w:r>
-        <w:rPr>
-          <w:color w:val="000000"/>
-          <w:lang w:val="en"/>
-        </w:rPr>
-        <w:t>,</w:t>
-      </w:r>
-      <w:r>
-        <w:rPr>
-          <w:color w:val="000000"/>
-        </w:rPr>
-        <w:t xml:space="preserve"> оформивший</w:t>
-      </w:r>
-      <w:r>
-        <w:rPr>
-          <w:color w:val="000000"/>
-        </w:rPr>
-        <w:t xml:space="preserve"> возврат</w:t>
-      </w:r>
-      <w:r>
-        <w:rPr>
-          <w:color w:val="000000"/>
-          <w:lang w:val="en"/>
-        </w:rPr>
-        <w:t>;</w:t>
-      </w:r>
-    </w:p>
-    <w:p>
-      <w:pPr>
-        <w:numPr>
-          <w:ilvl w:val="0"/>
-          <w:numId w:val="1"/>
-        </w:numPr>
-        <w:jc w:val="both"/>
-        <w:rPr>
-          <w:color w:val="000000"/>
-          <w:lang w:val="en"/>
-        </w:rPr>
-      </w:pPr>
-      <w:r>
-        <w:rPr>
-          <w:color w:val="000000"/>
-        </w:rPr>
-        <w:t>Нотное издание</w:t>
-      </w:r>
-      <w:r>
-        <w:rPr>
-          <w:color w:val="000000"/>
-          <w:lang w:val="en"/>
-        </w:rPr>
-        <w:t>;</w:t>
-      </w:r>
-    </w:p>
-    <w:p>
-      <w:pPr>
-        <w:numPr>
-          <w:ilvl w:val="0"/>
-          <w:numId w:val="1"/>
-        </w:numPr>
-        <w:jc w:val="both"/>
-        <w:rPr>
-          <w:color w:val="000000"/>
-        </w:rPr>
-      </w:pPr>
-      <w:r>
-        <w:rPr>
-          <w:color w:val="000000"/>
-        </w:rPr>
-        <w:t>Посетитель</w:t>
-      </w:r>
-    </w:p>
-    <w:p>
-      <w:pPr>
-        <w:numPr>
-          <w:ilvl w:val="0"/>
-          <w:numId w:val="1"/>
-        </w:numPr>
-        <w:jc w:val="both"/>
-        <w:rPr>
-          <w:color w:val="000000"/>
-        </w:rPr>
-      </w:pPr>
-      <w:r>
-        <w:rPr>
-          <w:color w:val="000000"/>
-        </w:rPr>
-        <w:t>Соответствующий а</w:t>
-      </w:r>
-      <w:r>
-        <w:rPr>
-          <w:color w:val="000000"/>
-        </w:rPr>
-        <w:t>кт выдачи</w:t>
-      </w:r>
-      <w:r>
-        <w:rPr>
-          <w:color w:val="000000"/>
-        </w:rPr>
-        <w:t>.</w:t>
-      </w:r>
-    </w:p>
-    <w:p>
-      <w:pPr>
-        <w:spacing w:after="160" w:line="259" w:lineRule="auto"/>
-        <w:rPr>
-          <w:color w:val="000000"/>
-        </w:rPr>
-      </w:pPr>
-      <w:r>
-        <w:rPr>
-          <w:color w:val="000000"/>
-        </w:rPr>
-        <w:br w:type="page"/>
-      </w:r>
-    </w:p>
-    <w:p>
-      <w:pPr>
-        <w:spacing w:before="100" w:after="100"/>
-        <w:jc w:val="center"/>
-        <w:rPr>
-          <w:color w:val="000000"/>
-        </w:rPr>
-      </w:pPr>
-      <w:r>
-        <w:rPr>
-          <w:color w:val="000000"/>
-        </w:rPr>
-        <w:lastRenderedPageBreak/>
-        <w:t>Техническое задание</w:t>
-      </w:r>
-    </w:p>
-    <w:p>
-      <w:pPr>
-        <w:spacing w:before="100" w:after="100"/>
-      </w:pPr>
-      <w:r>
-        <w:rPr>
-          <w:rFonts w:ascii="Arial" w:hAnsi="Arial"/>
-          <w:b/>
-          <w:color w:val="000000"/>
-        </w:rPr>
-        <w:t xml:space="preserve"> </w:t>
-      </w:r>
-    </w:p>
-    <w:p>
-      <w:pPr>
-        <w:spacing w:before="100" w:after="100" w:line="480" w:lineRule="auto"/>
-        <w:jc w:val="center"/>
-        <w:rPr>
-          <w:vanish/>
-          <w:color w:val="000000"/>
-        </w:rPr>
-      </w:pPr>
-    </w:p>
-    <w:p>
-      <w:pPr>
-        <w:spacing w:before="100" w:after="100" w:line="480" w:lineRule="auto"/>
-        <w:jc w:val="center"/>
-      </w:pPr>
-      <w:r>
-        <w:rPr>
-          <w:color w:val="000000"/>
-        </w:rPr>
-        <w:t>ВВЕДЕНИЕ</w:t>
-      </w:r>
-    </w:p>
-    <w:p>
-      <w:pPr>
-        <w:spacing w:before="100" w:after="100"/>
-        <w:jc w:val="center"/>
-        <w:rPr>
-          <w:vanish/>
-          <w:color w:val="000000"/>
-        </w:rPr>
-      </w:pPr>
-    </w:p>
-    <w:p>
-      <w:pPr>
-        <w:spacing w:before="100" w:after="100"/>
-        <w:jc w:val="both"/>
-      </w:pPr>
-      <w:r>
-        <w:rPr>
-          <w:color w:val="000000"/>
-        </w:rPr>
-        <w:t xml:space="preserve">    Наименование</w:t>
-      </w:r>
-      <w:r>
-        <w:rPr>
-          <w:color w:val="000000"/>
-        </w:rPr>
-        <w:t xml:space="preserve"> - </w:t>
-      </w:r>
-      <w:r>
-        <w:rPr>
-          <w:color w:val="000000"/>
-        </w:rPr>
-        <w:t>база данных «</w:t>
-      </w:r>
-      <w:r>
-        <w:rPr>
-          <w:color w:val="000000"/>
-        </w:rPr>
-        <w:t>Музыкальная библиотека» (</w:t>
-      </w:r>
-      <w:r>
-        <w:rPr>
-          <w:color w:val="000000"/>
-        </w:rPr>
-        <w:t>далее просто база данных).</w:t>
-      </w:r>
-    </w:p>
-    <w:p>
-      <w:pPr>
-        <w:spacing w:before="100" w:after="100"/>
-        <w:jc w:val="both"/>
-        <w:rPr>
-          <w:color w:val="000000"/>
-        </w:rPr>
-      </w:pPr>
-      <w:r>
-        <w:rPr>
-          <w:color w:val="000000"/>
-        </w:rPr>
-        <w:t xml:space="preserve">    Краткая характеристика </w:t>
-      </w:r>
-      <w:r>
-        <w:rPr>
-          <w:color w:val="000000"/>
-        </w:rPr>
-        <w:t>–</w:t>
-      </w:r>
-      <w:r>
-        <w:rPr>
-          <w:color w:val="000000"/>
-        </w:rPr>
-        <w:t xml:space="preserve"> реляционная база данных для обеспечения деятельности</w:t>
-      </w:r>
-      <w:r>
-        <w:rPr>
-          <w:color w:val="000000"/>
-        </w:rPr>
-        <w:t xml:space="preserve"> музыкальной библиотеки</w:t>
-      </w:r>
-      <w:r>
-        <w:rPr>
-          <w:color w:val="000000"/>
-        </w:rPr>
-        <w:t xml:space="preserve"> общего профиля.</w:t>
-      </w:r>
-    </w:p>
-    <w:p>
-      <w:pPr>
-        <w:spacing w:before="100" w:after="100"/>
-        <w:jc w:val="both"/>
-        <w:rPr>
-          <w:color w:val="000000"/>
-        </w:rPr>
-      </w:pPr>
-    </w:p>
-    <w:p>
-      <w:pPr>
-        <w:numPr>
-          <w:ilvl w:val="0"/>
-          <w:numId w:val="2"/>
-        </w:numPr>
-        <w:spacing w:before="100" w:after="100" w:line="480" w:lineRule="auto"/>
-        <w:jc w:val="center"/>
-      </w:pPr>
-      <w:r>
-        <w:rPr>
-          <w:color w:val="000000"/>
-        </w:rPr>
-        <w:t>ОСНОВАНИЕ ДЛЯ РАЗРАБОТКИ</w:t>
-      </w:r>
-    </w:p>
-    <w:p>
-      <w:pPr>
-        <w:spacing w:before="100" w:after="100"/>
-        <w:jc w:val="both"/>
-        <w:rPr>
-          <w:color w:val="000000"/>
-        </w:rPr>
-      </w:pPr>
-      <w:r>
-        <w:rPr>
-          <w:color w:val="000000"/>
-        </w:rPr>
-        <w:t xml:space="preserve">      Задание преподавателя на выполнение учебной лабораторной работы.</w:t>
-      </w:r>
-    </w:p>
-    <w:p>
-      <w:pPr>
-        <w:spacing w:before="100" w:after="100"/>
-        <w:jc w:val="both"/>
-        <w:rPr>
-          <w:color w:val="000000"/>
-        </w:rPr>
-      </w:pPr>
-    </w:p>
-    <w:p>
-      <w:pPr>
-        <w:numPr>
-          <w:ilvl w:val="0"/>
-          <w:numId w:val="2"/>
-        </w:numPr>
-        <w:spacing w:before="100" w:after="100" w:line="480" w:lineRule="auto"/>
-        <w:jc w:val="center"/>
-      </w:pPr>
-      <w:r>
-        <w:rPr>
-          <w:color w:val="000000"/>
-        </w:rPr>
-        <w:t>НАЗНАЧЕНИЕ РАЗРАБОТКИ</w:t>
-      </w:r>
-    </w:p>
-    <w:p>
-      <w:pPr>
-        <w:ind w:firstLine="360"/>
-        <w:jc w:val="both"/>
-      </w:pPr>
-      <w:r>
-        <w:rPr>
-          <w:color w:val="000000"/>
-        </w:rPr>
-        <w:t>База данных предназначена для автоматизации основных видов работ в</w:t>
-      </w:r>
-      <w:r>
-        <w:rPr>
-          <w:color w:val="000000"/>
-        </w:rPr>
-        <w:t xml:space="preserve"> музыкальной библиотеке</w:t>
-      </w:r>
-      <w:r>
-        <w:rPr>
-          <w:color w:val="000000"/>
-        </w:rPr>
-        <w:t>, а</w:t>
-      </w:r>
-      <w:r>
-        <w:rPr>
-          <w:color w:val="000000"/>
-        </w:rPr>
-        <w:t xml:space="preserve"> именно:</w:t>
-      </w:r>
-      <w:r>
-        <w:rPr>
-          <w:color w:val="000000"/>
-        </w:rPr>
-        <w:t xml:space="preserve"> регистрация посетителей библиотеки</w:t>
-      </w:r>
-      <w:r>
-        <w:rPr>
-          <w:color w:val="000000"/>
-        </w:rPr>
-        <w:t>;</w:t>
-      </w:r>
-      <w:r>
-        <w:rPr>
-          <w:color w:val="000000"/>
-        </w:rPr>
-        <w:t xml:space="preserve"> регистрация сотрудников</w:t>
-      </w:r>
-      <w:r>
-        <w:rPr>
-          <w:color w:val="000000"/>
-        </w:rPr>
-        <w:t>;</w:t>
-      </w:r>
-      <w:r>
-        <w:rPr>
-          <w:color w:val="000000"/>
-        </w:rPr>
-        <w:t xml:space="preserve"> регистрация акта выдачи </w:t>
-      </w:r>
-      <w:r>
-        <w:rPr>
-          <w:color w:val="000000"/>
-          <w:lang w:val="en-US"/>
-        </w:rPr>
-        <w:t>CD</w:t>
-      </w:r>
-      <w:r>
-        <w:rPr>
-          <w:color w:val="000000"/>
-        </w:rPr>
         <w:t>-</w:t>
-      </w:r>
-      <w:r>
-        <w:rPr>
-          <w:color w:val="000000"/>
-        </w:rPr>
-        <w:t>дисков с записями музыкальных произведений</w:t>
-      </w:r>
-      <w:r>
-        <w:rPr>
-          <w:color w:val="000000"/>
-        </w:rPr>
-        <w:t xml:space="preserve">, </w:t>
-      </w:r>
-      <w:r>
-        <w:rPr>
-          <w:color w:val="000000"/>
-        </w:rPr>
-        <w:t>грампластинок и нотных изданий</w:t>
-      </w:r>
-      <w:r>
-        <w:rPr>
-          <w:color w:val="000000"/>
-        </w:rPr>
-        <w:t>;</w:t>
-      </w:r>
-      <w:r>
-        <w:rPr>
-          <w:color w:val="000000"/>
-        </w:rPr>
-        <w:t xml:space="preserve"> добавление </w:t>
-      </w:r>
-      <w:r>
-        <w:rPr>
-          <w:color w:val="000000"/>
-          <w:lang w:val="en-US"/>
-        </w:rPr>
-        <w:t>CD</w:t>
-      </w:r>
-      <w:r>
-        <w:rPr>
-          <w:color w:val="000000"/>
-        </w:rPr>
-        <w:t>-</w:t>
-      </w:r>
-      <w:r>
-        <w:rPr>
-          <w:color w:val="000000"/>
-        </w:rPr>
-        <w:t>дисков</w:t>
-      </w:r>
-      <w:r>
-        <w:rPr>
-          <w:color w:val="000000"/>
-        </w:rPr>
-        <w:t xml:space="preserve">, </w:t>
-      </w:r>
-      <w:r>
-        <w:rPr>
-          <w:color w:val="000000"/>
-        </w:rPr>
-        <w:t>грампластинок и нотных изданий в каталог</w:t>
-      </w:r>
-      <w:r>
-        <w:rPr>
-          <w:color w:val="000000"/>
-        </w:rPr>
-        <w:t>; быстрый поиск необходим</w:t>
-      </w:r>
-      <w:r>
-        <w:rPr>
-          <w:color w:val="000000"/>
-        </w:rPr>
-        <w:t xml:space="preserve">ых </w:t>
-      </w:r>
-      <w:r>
-        <w:rPr>
-          <w:color w:val="000000"/>
-          <w:lang w:val="en-US"/>
-        </w:rPr>
-        <w:t>CD</w:t>
-      </w:r>
-      <w:r>
-        <w:rPr>
-          <w:color w:val="000000"/>
-        </w:rPr>
-        <w:t>-</w:t>
-      </w:r>
-      <w:r>
-        <w:rPr>
-          <w:color w:val="000000"/>
-        </w:rPr>
-        <w:t>дисков, грампластинок и нотных изданий</w:t>
-      </w:r>
-      <w:r>
-        <w:rPr>
-          <w:color w:val="000000"/>
-        </w:rPr>
-        <w:t>; создание различных отчетов, в том числе отчетов по</w:t>
-      </w:r>
-      <w:r>
-        <w:rPr>
-          <w:color w:val="000000"/>
-        </w:rPr>
-        <w:t xml:space="preserve"> количеству выданных нотных изданий.</w:t>
-      </w:r>
-    </w:p>
-    <w:p>
-      <w:pPr>
-        <w:ind w:firstLine="360"/>
-        <w:jc w:val="both"/>
-        <w:rPr>
-          <w:color w:val="000000"/>
-        </w:rPr>
-      </w:pPr>
-      <w:r>
-        <w:rPr>
-          <w:color w:val="000000"/>
-        </w:rPr>
-        <w:t xml:space="preserve">Она должна представлять собой информационную систему </w:t>
-      </w:r>
-      <w:r>
-        <w:rPr>
-          <w:color w:val="000000"/>
-        </w:rPr>
-        <w:t>обеспечения деятельности</w:t>
-      </w:r>
-      <w:r>
-        <w:rPr>
-          <w:color w:val="000000"/>
-        </w:rPr>
-        <w:t xml:space="preserve"> трех</w:t>
-      </w:r>
-      <w:r>
-        <w:rPr>
-          <w:color w:val="000000"/>
-        </w:rPr>
-        <w:t xml:space="preserve"> </w:t>
-      </w:r>
-      <w:r>
-        <w:rPr>
-          <w:color w:val="000000"/>
-        </w:rPr>
-        <w:t>групп пользователей: сотрудников</w:t>
-      </w:r>
-      <w:r>
-        <w:rPr>
-          <w:color w:val="000000"/>
-        </w:rPr>
-        <w:t xml:space="preserve">, </w:t>
-      </w:r>
-      <w:r>
-        <w:rPr>
-          <w:color w:val="000000"/>
-        </w:rPr>
-        <w:t>директора</w:t>
-      </w:r>
-      <w:r>
-        <w:rPr>
-          <w:color w:val="000000"/>
-        </w:rPr>
-        <w:t xml:space="preserve"> и посетителей</w:t>
-      </w:r>
-      <w:r>
-        <w:rPr>
-          <w:color w:val="000000"/>
-        </w:rPr>
-        <w:t>.</w:t>
-      </w:r>
-    </w:p>
-    <w:p>
-      <w:pPr>
-        <w:ind w:firstLine="360"/>
-        <w:jc w:val="both"/>
-      </w:pPr>
-    </w:p>
-    <w:p>
-      <w:pPr>
-        <w:numPr>
-          <w:ilvl w:val="0"/>
-          <w:numId w:val="2"/>
-        </w:numPr>
-        <w:spacing w:before="100" w:after="100" w:line="480" w:lineRule="auto"/>
-        <w:jc w:val="center"/>
-      </w:pPr>
-      <w:r>
-        <w:rPr>
-          <w:color w:val="000000"/>
-        </w:rPr>
-        <w:t>ТРЕБОВАНИЯ К ПРОГРАММЕ</w:t>
-      </w:r>
-    </w:p>
-    <w:p>
-      <w:pPr>
-        <w:spacing w:before="100" w:after="100"/>
-        <w:jc w:val="both"/>
-      </w:pPr>
-      <w:r>
-        <w:rPr>
-          <w:color w:val="000000"/>
-        </w:rPr>
-        <w:t>3.</w:t>
-      </w:r>
-      <w:r>
-        <w:rPr>
-          <w:color w:val="000000"/>
-        </w:rPr>
-        <w:t>1. Требования</w:t>
-      </w:r>
-      <w:r>
-        <w:rPr>
-          <w:color w:val="000000"/>
-        </w:rPr>
-        <w:t xml:space="preserve"> к функциональным характеристикам.</w:t>
-      </w:r>
-    </w:p>
-    <w:p>
-      <w:pPr>
-        <w:spacing w:before="100" w:after="100"/>
-        <w:jc w:val="both"/>
-        <w:rPr>
-          <w:vanish/>
-          <w:color w:val="000000"/>
-        </w:rPr>
-      </w:pPr>
-    </w:p>
-    <w:p>
-      <w:pPr>
-        <w:spacing w:before="100" w:after="100"/>
-        <w:jc w:val="both"/>
-      </w:pPr>
-      <w:r>
-        <w:rPr>
-          <w:color w:val="000000"/>
-        </w:rPr>
-        <w:t>3.1.1. Общий состав информации, хранимой в базе данных.</w:t>
-      </w:r>
-    </w:p>
-    <w:p>
-      <w:pPr>
-        <w:spacing w:before="100" w:after="100"/>
-        <w:ind w:firstLine="708"/>
-        <w:jc w:val="both"/>
-      </w:pPr>
-      <w:r>
-        <w:rPr>
-          <w:color w:val="000000"/>
-        </w:rPr>
-        <w:t>Хранение и регулярное обновление в базе данных как минимум следующей информации:</w:t>
-      </w:r>
-    </w:p>
-    <w:p>
-      <w:pPr>
-        <w:rPr>
-          <w:color w:val="000000"/>
-        </w:rPr>
-      </w:pPr>
-      <w:r>
-        <w:rPr>
-          <w:color w:val="000000"/>
-        </w:rPr>
-        <w:t xml:space="preserve">– </w:t>
-      </w:r>
-      <w:r>
-        <w:rPr>
-          <w:color w:val="000000"/>
-        </w:rPr>
-        <w:t xml:space="preserve">информация, характеризующая </w:t>
       </w:r>
       <w:r>
         <w:rPr>
           <w:i/>
           <w:iCs/>
           <w:color w:val="000000"/>
-          <w:lang w:val="en-US"/>
-        </w:rPr>
-        <w:t>CD</w:t>
+        </w:rPr>
+        <w:t>диски</w:t>
+      </w:r>
+      <w:r>
+        <w:rPr>
+          <w:color w:val="000000"/>
+        </w:rPr>
+        <w:t>, в частности:</w:t>
+      </w:r>
+      <w:r>
+        <w:rPr>
+          <w:color w:val="000000"/>
+        </w:rPr>
+        <w:t xml:space="preserve"> исполнитель, название, жанр, дата записи, дата выпуска, дата поступления в библиотеку</w:t>
+      </w:r>
+      <w:r>
+        <w:rPr>
+          <w:color w:val="000000"/>
+        </w:rPr>
+        <w:t>, трек-лист, общая длительность</w:t>
+      </w:r>
+      <w:r>
+        <w:rPr>
+          <w:color w:val="000000"/>
+        </w:rPr>
+        <w:t>;</w:t>
+      </w:r>
+    </w:p>
+    <w:p>
+      <w:pPr>
+        <w:spacing w:before="100" w:after="100"/>
+        <w:jc w:val="both"/>
+        <w:rPr>
+          <w:color w:val="000000"/>
+        </w:rPr>
+      </w:pPr>
+      <w:r>
+        <w:rPr>
+          <w:color w:val="000000"/>
+        </w:rPr>
+        <w:t>–</w:t>
+      </w:r>
+      <w:r>
+        <w:rPr>
+          <w:color w:val="000000"/>
+        </w:rPr>
+        <w:t xml:space="preserve"> информация, характеризующая</w:t>
+      </w:r>
+      <w:r>
+        <w:rPr>
+          <w:color w:val="000000"/>
+        </w:rPr>
+        <w:t xml:space="preserve"> </w:t>
       </w:r>
       <w:r>
         <w:rPr>
@@ -4612,7 +4490,50 @@
           <w:iCs/>
           <w:color w:val="000000"/>
         </w:rPr>
-        <w:t>-</w:t>
+        <w:t>грампластинки</w:t>
+      </w:r>
+      <w:r>
+        <w:rPr>
+          <w:color w:val="000000"/>
+        </w:rPr>
+        <w:t>, в частности:</w:t>
+      </w:r>
+      <w:r>
+        <w:rPr>
+          <w:color w:val="000000"/>
+        </w:rPr>
+        <w:t xml:space="preserve"> автор, издательство, дата записи, тип, типоразмер, тираж, длительность, дата поступления в библиотеку, дата выпуска, название музыкального произведения</w:t>
+      </w:r>
+      <w:r>
+        <w:rPr>
+          <w:color w:val="000000"/>
+        </w:rPr>
+        <w:t>;</w:t>
+      </w:r>
+    </w:p>
+    <w:p>
+      <w:pPr>
+        <w:pStyle w:val="a6"/>
+        <w:ind w:left="0"/>
+        <w:jc w:val="both"/>
+      </w:pPr>
+      <w:r>
+        <w:rPr>
+          <w:color w:val="000000"/>
+        </w:rPr>
+        <w:t>–</w:t>
+      </w:r>
+      <w:r>
+        <w:rPr>
+          <w:color w:val="000000"/>
+        </w:rPr>
+        <w:t xml:space="preserve"> информация, характеризующая</w:t>
+      </w:r>
+      <w:r>
+        <w:rPr>
+          <w:color w:val="000000"/>
+        </w:rPr>
+        <w:t xml:space="preserve"> </w:t>
       </w:r>
       <w:r>
         <w:rPr>
@@ -4620,52 +4541,7 @@
           <w:iCs/>
           <w:color w:val="000000"/>
         </w:rPr>
-        <w:t>диски</w:t>
-      </w:r>
-      <w:r>
-        <w:rPr>
-          <w:color w:val="000000"/>
-        </w:rPr>
-        <w:t>, в частности:</w:t>
-      </w:r>
-      <w:r>
-        <w:rPr>
-          <w:color w:val="000000"/>
-        </w:rPr>
-        <w:t xml:space="preserve"> исполнитель, название, жанр, дата записи, дата выпуска, дата поступления в библиотеку</w:t>
-      </w:r>
-      <w:r>
-        <w:rPr>
-          <w:color w:val="000000"/>
-        </w:rPr>
-        <w:t>, трек-лист, общая длительность</w:t>
-      </w:r>
-      <w:r>
-        <w:rPr>
-          <w:color w:val="000000"/>
-        </w:rPr>
-        <w:t>;</w:t>
-      </w:r>
-    </w:p>
-    <w:p>
-      <w:pPr>
-        <w:spacing w:before="100" w:after="100"/>
-        <w:jc w:val="both"/>
-        <w:rPr>
-          <w:color w:val="000000"/>
-        </w:rPr>
-      </w:pPr>
-      <w:r>
-        <w:rPr>
-          <w:color w:val="000000"/>
-        </w:rPr>
-        <w:t>–</w:t>
-      </w:r>
-      <w:r>
-        <w:rPr>
-          <w:color w:val="000000"/>
-        </w:rPr>
-        <w:t xml:space="preserve"> информация, характеризующая</w:t>
+        <w:t>нотные</w:t>
       </w:r>
       <w:r>
         <w:rPr>
@@ -4679,24 +4555,21 @@
           <w:iCs/>
           <w:color w:val="000000"/>
         </w:rPr>
-        <w:t>грампластинки</w:t>
-      </w:r>
-      <w:r>
-        <w:rPr>
-          <w:color w:val="000000"/>
-        </w:rPr>
-        <w:t>, в частности:</w:t>
-      </w:r>
-      <w:r>
-        <w:rPr>
-          <w:color w:val="000000"/>
-        </w:rPr>
-        <w:t xml:space="preserve"> автор, издательство, дата записи, тип, типоразмер, тираж, длительность, дата поступления в библиотеку, дата выпуска, название музыкального произведения</w:t>
-      </w:r>
-      <w:r>
-        <w:rPr>
-          <w:color w:val="000000"/>
-        </w:rPr>
+        <w:t>издания</w:t>
+      </w:r>
+      <w:r>
+        <w:rPr>
+          <w:color w:val="000000"/>
+        </w:rPr>
+        <w:t>:</w:t>
+      </w:r>
+      <w:r>
+        <w:rPr>
+          <w:color w:val="000000"/>
+        </w:rPr>
+        <w:t xml:space="preserve"> заглавие издание, дата издания, составители, композиции, список композиторов, жанр, тираж, место выпуска</w:t>
+      </w:r>
+      <w:r>
         <w:t>;</w:t>
       </w:r>
     </w:p>
@@ -4704,7 +4577,6 @@
       <w:pPr>
         <w:pStyle w:val="a6"/>
         <w:ind w:left="0"/>
-        <w:jc w:val="both"/>
       </w:pPr>
       <w:r>
         <w:rPr>
@@ -4716,13 +4588,7 @@
         <w:rPr>
           <w:color w:val="000000"/>
         </w:rPr>
-        <w:t xml:space="preserve"> информация, характеризующая</w:t>
-      </w:r>
-      <w:r>
-        <w:rPr>
-          <w:color w:val="000000"/>
-        </w:rPr>
-        <w:t xml:space="preserve"> </w:t>
+        <w:t xml:space="preserve"> информация, характеризующая </w:t>
       </w:r>
       <w:r>
         <w:rPr>
@@ -4730,13 +4596,142 @@
           <w:iCs/>
           <w:color w:val="000000"/>
         </w:rPr>
-        <w:t>нотные</w:t>
+        <w:t>посетителя</w:t>
+      </w:r>
+      <w:r>
+        <w:rPr>
+          <w:color w:val="000000"/>
+        </w:rPr>
+        <w:t>, в частности: ф</w:t>
+      </w:r>
+      <w:r>
+        <w:rPr>
+          <w:color w:val="000000"/>
+        </w:rPr>
+        <w:t>амилия</w:t>
+      </w:r>
+      <w:r>
+        <w:rPr>
+          <w:color w:val="000000"/>
+        </w:rPr>
+        <w:t>,</w:t>
+      </w:r>
+      <w:r>
+        <w:rPr>
+          <w:color w:val="000000"/>
+        </w:rPr>
+        <w:t xml:space="preserve"> и</w:t>
+      </w:r>
+      <w:r>
+        <w:rPr>
+          <w:color w:val="000000"/>
+        </w:rPr>
+        <w:t>мя</w:t>
+      </w:r>
+      <w:r>
+        <w:rPr>
+          <w:color w:val="000000"/>
+        </w:rPr>
+        <w:t>,</w:t>
+      </w:r>
+      <w:r>
+        <w:rPr>
+          <w:color w:val="000000"/>
+        </w:rPr>
+        <w:t xml:space="preserve"> о</w:t>
+      </w:r>
+      <w:r>
+        <w:rPr>
+          <w:color w:val="000000"/>
+        </w:rPr>
+        <w:t>тчество</w:t>
+      </w:r>
+      <w:r>
+        <w:rPr>
+          <w:color w:val="000000"/>
+        </w:rPr>
+        <w:t xml:space="preserve">, </w:t>
+      </w:r>
+      <w:r>
+        <w:rPr>
+          <w:color w:val="000000"/>
+        </w:rPr>
+        <w:t>н</w:t>
+      </w:r>
+      <w:r>
+        <w:t>омер телефона</w:t>
+      </w:r>
+      <w:r>
+        <w:t>,</w:t>
+      </w:r>
+      <w:r>
+        <w:t xml:space="preserve"> п</w:t>
+      </w:r>
+      <w:r>
+        <w:rPr>
+          <w:color w:val="000000"/>
+        </w:rPr>
+        <w:t>ол</w:t>
+      </w:r>
+      <w:r>
+        <w:rPr>
+          <w:color w:val="000000"/>
+        </w:rPr>
+        <w:t>,</w:t>
+      </w:r>
+      <w:r>
+        <w:rPr>
+          <w:color w:val="000000"/>
+        </w:rPr>
+        <w:t xml:space="preserve"> д</w:t>
+      </w:r>
+      <w:r>
+        <w:rPr>
+          <w:color w:val="000000"/>
+        </w:rPr>
+        <w:t>ата рождения</w:t>
+      </w:r>
+      <w:r>
+        <w:rPr>
+          <w:color w:val="000000"/>
+        </w:rPr>
+        <w:t xml:space="preserve">, </w:t>
+      </w:r>
+      <w:r>
+        <w:rPr>
+          <w:color w:val="000000"/>
+        </w:rPr>
+        <w:t>адрес электронной почты</w:t>
+      </w:r>
+      <w:r>
+        <w:rPr>
+          <w:color w:val="000000"/>
+        </w:rPr>
+        <w:t>;</w:t>
+      </w:r>
+    </w:p>
+    <w:p>
+      <w:pPr>
+        <w:pStyle w:val="a6"/>
+        <w:ind w:left="0"/>
+      </w:pPr>
+      <w:r>
+        <w:rPr>
+          <w:color w:val="000000"/>
+        </w:rPr>
+        <w:t>–</w:t>
       </w:r>
       <w:r>
         <w:rPr>
           <w:color w:val="000000"/>
         </w:rPr>
         <w:t xml:space="preserve"> </w:t>
+      </w:r>
+      <w:r>
+        <w:rPr>
+          <w:color w:val="000000"/>
+        </w:rPr>
+        <w:t xml:space="preserve">информация, характеризующая </w:t>
       </w:r>
       <w:r>
         <w:rPr>
@@ -4744,28 +4739,114 @@
           <w:iCs/>
           <w:color w:val="000000"/>
         </w:rPr>
-        <w:t>издания</w:t>
-      </w:r>
-      <w:r>
-        <w:rPr>
-          <w:color w:val="000000"/>
-        </w:rPr>
-        <w:t>:</w:t>
-      </w:r>
-      <w:r>
-        <w:rPr>
-          <w:color w:val="000000"/>
-        </w:rPr>
-        <w:t xml:space="preserve"> заглавие издание, дата издания, составители, композиции, список композиторов, жанр, тираж, место выпуска</w:t>
-      </w:r>
-      <w:r>
-        <w:t>;</w:t>
-      </w:r>
-    </w:p>
-    <w:p>
-      <w:pPr>
-        <w:pStyle w:val="a6"/>
-        <w:ind w:left="0"/>
+        <w:t>сотрудника</w:t>
+      </w:r>
+      <w:r>
+        <w:rPr>
+          <w:color w:val="000000"/>
+        </w:rPr>
+        <w:t>, в частности</w:t>
+      </w:r>
+      <w:r>
+        <w:rPr>
+          <w:color w:val="000000"/>
+        </w:rPr>
+        <w:t xml:space="preserve">: </w:t>
+      </w:r>
+      <w:r>
+        <w:rPr>
+          <w:color w:val="000000"/>
+        </w:rPr>
+        <w:t>ф</w:t>
+      </w:r>
+      <w:r>
+        <w:rPr>
+          <w:color w:val="000000"/>
+        </w:rPr>
+        <w:t>амилия,</w:t>
+      </w:r>
+      <w:r>
+        <w:rPr>
+          <w:color w:val="000000"/>
+        </w:rPr>
+        <w:t xml:space="preserve"> и</w:t>
+      </w:r>
+      <w:r>
+        <w:rPr>
+          <w:color w:val="000000"/>
+        </w:rPr>
+        <w:t>мя,</w:t>
+      </w:r>
+      <w:r>
+        <w:rPr>
+          <w:color w:val="000000"/>
+        </w:rPr>
+        <w:t xml:space="preserve"> о</w:t>
+      </w:r>
+      <w:r>
+        <w:rPr>
+          <w:color w:val="000000"/>
+        </w:rPr>
+        <w:t xml:space="preserve">тчество, </w:t>
+      </w:r>
+      <w:r>
+        <w:rPr>
+          <w:color w:val="000000"/>
+        </w:rPr>
+        <w:t>н</w:t>
+      </w:r>
+      <w:r>
+        <w:t>омер телефона</w:t>
+      </w:r>
+      <w:r>
+        <w:t>,</w:t>
+      </w:r>
+      <w:r>
+        <w:t xml:space="preserve"> п</w:t>
+      </w:r>
+      <w:r>
+        <w:rPr>
+          <w:color w:val="000000"/>
+        </w:rPr>
+        <w:t>ол,</w:t>
+      </w:r>
+      <w:r>
+        <w:rPr>
+          <w:color w:val="000000"/>
+        </w:rPr>
+        <w:t xml:space="preserve"> д</w:t>
+      </w:r>
+      <w:r>
+        <w:rPr>
+          <w:color w:val="000000"/>
+        </w:rPr>
+        <w:t>ата рождения</w:t>
+      </w:r>
+      <w:r>
+        <w:rPr>
+          <w:color w:val="000000"/>
+        </w:rPr>
+        <w:t xml:space="preserve">, </w:t>
+      </w:r>
+      <w:r>
+        <w:rPr>
+          <w:color w:val="000000"/>
+        </w:rPr>
+        <w:t>адрес электронной почты</w:t>
+      </w:r>
+      <w:r>
+        <w:rPr>
+          <w:color w:val="000000"/>
+        </w:rPr>
+        <w:t>;</w:t>
+      </w:r>
+    </w:p>
+    <w:p>
+      <w:pPr>
+        <w:jc w:val="both"/>
+        <w:rPr>
+          <w:color w:val="000000"/>
+        </w:rPr>
       </w:pPr>
       <w:r>
         <w:rPr>
@@ -4777,7 +4858,13 @@
         <w:rPr>
           <w:color w:val="000000"/>
         </w:rPr>
-        <w:t xml:space="preserve"> информация, характеризующая </w:t>
+        <w:t xml:space="preserve"> </w:t>
+      </w:r>
+      <w:r>
+        <w:rPr>
+          <w:color w:val="000000"/>
+        </w:rPr>
+        <w:t xml:space="preserve">информация, характеризующая </w:t>
       </w:r>
       <w:r>
         <w:rPr>
@@ -4785,275 +4872,16 @@
           <w:iCs/>
           <w:color w:val="000000"/>
         </w:rPr>
-        <w:t>посетителя</w:t>
-      </w:r>
-      <w:r>
-        <w:rPr>
-          <w:color w:val="000000"/>
-        </w:rPr>
-        <w:t>, в частности: ф</w:t>
-      </w:r>
-      <w:r>
-        <w:rPr>
-          <w:color w:val="000000"/>
-        </w:rPr>
-        <w:t>амилия</w:t>
-      </w:r>
-      <w:r>
-        <w:rPr>
-          <w:color w:val="000000"/>
-        </w:rPr>
-        <w:t>,</w:t>
-      </w:r>
-      <w:r>
-        <w:rPr>
-          <w:color w:val="000000"/>
-        </w:rPr>
-        <w:t xml:space="preserve"> и</w:t>
-      </w:r>
-      <w:r>
-        <w:rPr>
-          <w:color w:val="000000"/>
-        </w:rPr>
-        <w:t>мя</w:t>
-      </w:r>
-      <w:r>
-        <w:rPr>
-          <w:color w:val="000000"/>
-        </w:rPr>
-        <w:t>,</w:t>
-      </w:r>
-      <w:r>
-        <w:rPr>
-          <w:color w:val="000000"/>
-        </w:rPr>
-        <w:t xml:space="preserve"> о</w:t>
-      </w:r>
-      <w:r>
-        <w:rPr>
-          <w:color w:val="000000"/>
-        </w:rPr>
-        <w:t>тчество</w:t>
-      </w:r>
-      <w:r>
-        <w:rPr>
-          <w:color w:val="000000"/>
-        </w:rPr>
-        <w:t xml:space="preserve">, </w:t>
-      </w:r>
-      <w:r>
-        <w:rPr>
-          <w:color w:val="000000"/>
-        </w:rPr>
-        <w:t>н</w:t>
-      </w:r>
-      <w:r>
-        <w:t>омер телефона</w:t>
-      </w:r>
-      <w:r>
-        <w:t>,</w:t>
-      </w:r>
-      <w:r>
-        <w:t xml:space="preserve"> п</w:t>
-      </w:r>
-      <w:r>
-        <w:rPr>
-          <w:color w:val="000000"/>
-        </w:rPr>
-        <w:t>ол</w:t>
-      </w:r>
-      <w:r>
-        <w:rPr>
-          <w:color w:val="000000"/>
-        </w:rPr>
-        <w:t>,</w:t>
-      </w:r>
-      <w:r>
-        <w:rPr>
-          <w:color w:val="000000"/>
-        </w:rPr>
-        <w:t xml:space="preserve"> д</w:t>
-      </w:r>
-      <w:r>
-        <w:rPr>
-          <w:color w:val="000000"/>
-        </w:rPr>
-        <w:t>ата рождения</w:t>
-      </w:r>
-      <w:r>
-        <w:rPr>
-          <w:color w:val="000000"/>
-        </w:rPr>
-        <w:t xml:space="preserve">, </w:t>
-      </w:r>
-      <w:r>
-        <w:rPr>
-          <w:color w:val="000000"/>
-        </w:rPr>
-        <w:t>адрес электронной почты</w:t>
-      </w:r>
-      <w:r>
-        <w:rPr>
-          <w:color w:val="000000"/>
-        </w:rPr>
-        <w:t>;</w:t>
-      </w:r>
-    </w:p>
-    <w:p>
-      <w:pPr>
-        <w:pStyle w:val="a6"/>
-        <w:ind w:left="0"/>
-      </w:pPr>
-      <w:r>
-        <w:rPr>
-          <w:color w:val="000000"/>
-        </w:rPr>
-        <w:t>–</w:t>
-      </w:r>
-      <w:r>
-        <w:rPr>
-          <w:color w:val="000000"/>
-        </w:rPr>
-        <w:t xml:space="preserve"> </w:t>
-      </w:r>
-      <w:r>
-        <w:rPr>
-          <w:color w:val="000000"/>
-        </w:rPr>
-        <w:t xml:space="preserve">информация, характеризующая </w:t>
+        <w:t xml:space="preserve">акт прослушивания </w:t>
       </w:r>
       <w:r>
         <w:rPr>
           <w:i/>
           <w:iCs/>
           <w:color w:val="000000"/>
-        </w:rPr>
-        <w:t>сотрудника</w:t>
-      </w:r>
-      <w:r>
-        <w:rPr>
-          <w:color w:val="000000"/>
-        </w:rPr>
-        <w:t>, в частности</w:t>
-      </w:r>
-      <w:r>
-        <w:rPr>
-          <w:color w:val="000000"/>
-        </w:rPr>
-        <w:t xml:space="preserve">: </w:t>
-      </w:r>
-      <w:r>
-        <w:rPr>
-          <w:color w:val="000000"/>
-        </w:rPr>
-        <w:t>ф</w:t>
-      </w:r>
-      <w:r>
-        <w:rPr>
-          <w:color w:val="000000"/>
-        </w:rPr>
-        <w:t>амилия,</w:t>
-      </w:r>
-      <w:r>
-        <w:rPr>
-          <w:color w:val="000000"/>
-        </w:rPr>
-        <w:t xml:space="preserve"> и</w:t>
-      </w:r>
-      <w:r>
-        <w:rPr>
-          <w:color w:val="000000"/>
-        </w:rPr>
-        <w:t>мя,</w:t>
-      </w:r>
-      <w:r>
-        <w:rPr>
-          <w:color w:val="000000"/>
-        </w:rPr>
-        <w:t xml:space="preserve"> о</w:t>
-      </w:r>
-      <w:r>
-        <w:rPr>
-          <w:color w:val="000000"/>
-        </w:rPr>
-        <w:t xml:space="preserve">тчество, </w:t>
-      </w:r>
-      <w:r>
-        <w:rPr>
-          <w:color w:val="000000"/>
-        </w:rPr>
-        <w:t>н</w:t>
-      </w:r>
-      <w:r>
-        <w:t>омер телефона</w:t>
-      </w:r>
-      <w:r>
-        <w:t>,</w:t>
-      </w:r>
-      <w:r>
-        <w:t xml:space="preserve"> п</w:t>
-      </w:r>
-      <w:r>
-        <w:rPr>
-          <w:color w:val="000000"/>
-        </w:rPr>
-        <w:t>ол,</w:t>
-      </w:r>
-      <w:r>
-        <w:rPr>
-          <w:color w:val="000000"/>
-        </w:rPr>
-        <w:t xml:space="preserve"> д</w:t>
-      </w:r>
-      <w:r>
-        <w:rPr>
-          <w:color w:val="000000"/>
-        </w:rPr>
-        <w:t>ата рождения</w:t>
-      </w:r>
-      <w:r>
-        <w:rPr>
-          <w:color w:val="000000"/>
-        </w:rPr>
-        <w:t xml:space="preserve">, </w:t>
-      </w:r>
-      <w:r>
-        <w:rPr>
-          <w:color w:val="000000"/>
-        </w:rPr>
-        <w:t>адрес электронной почты</w:t>
-      </w:r>
-      <w:r>
-        <w:rPr>
-          <w:color w:val="000000"/>
-        </w:rPr>
-        <w:t>;</w:t>
-      </w:r>
-    </w:p>
-    <w:p>
-      <w:pPr>
-        <w:jc w:val="both"/>
-        <w:rPr>
-          <w:color w:val="000000"/>
-        </w:rPr>
-      </w:pPr>
-      <w:r>
-        <w:rPr>
-          <w:color w:val="000000"/>
-        </w:rPr>
-        <w:t>–</w:t>
-      </w:r>
-      <w:r>
-        <w:rPr>
-          <w:color w:val="000000"/>
-        </w:rPr>
-        <w:t xml:space="preserve"> </w:t>
-      </w:r>
-      <w:r>
-        <w:rPr>
-          <w:color w:val="000000"/>
-        </w:rPr>
-        <w:t xml:space="preserve">информация, характеризующая </w:t>
+          <w:lang w:val="en-US"/>
+        </w:rPr>
+        <w:t>CD</w:t>
       </w:r>
       <w:r>
         <w:rPr>
@@ -5061,16 +4889,103 @@
           <w:iCs/>
           <w:color w:val="000000"/>
         </w:rPr>
-        <w:t xml:space="preserve">акт прослушивания </w:t>
+        <w:t>-</w:t>
       </w:r>
       <w:r>
         <w:rPr>
           <w:i/>
           <w:iCs/>
           <w:color w:val="000000"/>
+        </w:rPr>
+        <w:t>диска</w:t>
+      </w:r>
+      <w:r>
+        <w:rPr>
+          <w:color w:val="000000"/>
+        </w:rPr>
+        <w:t>:</w:t>
+      </w:r>
+      <w:r>
+        <w:rPr>
+          <w:color w:val="000000"/>
+        </w:rPr>
+        <w:t xml:space="preserve"> дата прослушивания, номер читального зала, сотрудник, выдавший </w:t>
+      </w:r>
+      <w:r>
+        <w:rPr>
+          <w:color w:val="000000"/>
           <w:lang w:val="en-US"/>
         </w:rPr>
         <w:t>CD</w:t>
+      </w:r>
+      <w:r>
+        <w:rPr>
+          <w:color w:val="000000"/>
+        </w:rPr>
+        <w:t>-</w:t>
+      </w:r>
+      <w:r>
+        <w:rPr>
+          <w:color w:val="000000"/>
+        </w:rPr>
+        <w:t>диск, посетитель,</w:t>
+      </w:r>
+      <w:r>
+        <w:rPr>
+          <w:color w:val="000000"/>
+        </w:rPr>
+        <w:t xml:space="preserve"> </w:t>
+      </w:r>
+      <w:r>
+        <w:rPr>
+          <w:color w:val="000000"/>
+          <w:lang w:val="en-US"/>
+        </w:rPr>
+        <w:t>CD</w:t>
+      </w:r>
+      <w:r>
+        <w:rPr>
+          <w:color w:val="000000"/>
+        </w:rPr>
+        <w:t>-</w:t>
+      </w:r>
+      <w:r>
+        <w:rPr>
+          <w:color w:val="000000"/>
+        </w:rPr>
+        <w:t>диск</w:t>
+      </w:r>
+      <w:r>
+        <w:rPr>
+          <w:color w:val="000000"/>
+        </w:rPr>
+        <w:t>;</w:t>
+      </w:r>
+    </w:p>
+    <w:p>
+      <w:pPr>
+        <w:jc w:val="both"/>
+        <w:rPr>
+          <w:color w:val="000000"/>
+        </w:rPr>
+      </w:pPr>
+      <w:r>
+        <w:rPr>
+          <w:color w:val="000000"/>
+        </w:rPr>
+        <w:t>–</w:t>
+      </w:r>
+      <w:r>
+        <w:rPr>
+          <w:color w:val="000000"/>
+        </w:rPr>
+        <w:t xml:space="preserve"> </w:t>
+      </w:r>
+      <w:r>
+        <w:rPr>
+          <w:color w:val="000000"/>
+        </w:rPr>
+        <w:t xml:space="preserve">информация, характеризующая </w:t>
       </w:r>
       <w:r>
         <w:rPr>
@@ -5078,7 +4993,52 @@
           <w:iCs/>
           <w:color w:val="000000"/>
         </w:rPr>
-        <w:t>-</w:t>
+        <w:t>акт прослушивания грампластинки</w:t>
+      </w:r>
+      <w:r>
+        <w:rPr>
+          <w:color w:val="000000"/>
+        </w:rPr>
+        <w:t xml:space="preserve">: </w:t>
+      </w:r>
+      <w:r>
+        <w:rPr>
+          <w:color w:val="000000"/>
+        </w:rPr>
+        <w:t>дата прослушивания, номер читального зала, сотрудник, выдавший грампластинку, посетитель, грампластинка</w:t>
+      </w:r>
+      <w:r>
+        <w:rPr>
+          <w:color w:val="000000"/>
+        </w:rPr>
+        <w:t>;</w:t>
+      </w:r>
+    </w:p>
+    <w:p>
+      <w:pPr>
+        <w:jc w:val="both"/>
+        <w:rPr>
+          <w:color w:val="000000"/>
+        </w:rPr>
+      </w:pPr>
+      <w:r>
+        <w:rPr>
+          <w:color w:val="000000"/>
+        </w:rPr>
+        <w:lastRenderedPageBreak/>
+        <w:t>–</w:t>
+      </w:r>
+      <w:r>
+        <w:rPr>
+          <w:color w:val="000000"/>
+        </w:rPr>
+        <w:t xml:space="preserve"> </w:t>
+      </w:r>
+      <w:r>
+        <w:rPr>
+          <w:color w:val="000000"/>
+        </w:rPr>
+        <w:t xml:space="preserve">информация, характеризующая </w:t>
       </w:r>
       <w:r>
         <w:rPr>
@@ -5086,7 +5046,7 @@
           <w:iCs/>
           <w:color w:val="000000"/>
         </w:rPr>
-        <w:t>диска</w:t>
+        <w:t>выдачу нотного издания</w:t>
       </w:r>
       <w:r>
         <w:rPr>
@@ -5098,251 +5058,16 @@
         <w:rPr>
           <w:color w:val="000000"/>
         </w:rPr>
-        <w:t xml:space="preserve"> дата прослушивания, номер читального зала, сотрудник, выдавший </w:t>
-      </w:r>
-      <w:r>
-        <w:rPr>
-          <w:color w:val="000000"/>
-          <w:lang w:val="en-US"/>
-        </w:rPr>
-        <w:t>CD</w:t>
-      </w:r>
-      <w:r>
-        <w:rPr>
-          <w:color w:val="000000"/>
-        </w:rPr>
-        <w:t>-</w:t>
-      </w:r>
-      <w:r>
-        <w:rPr>
-          <w:color w:val="000000"/>
-        </w:rPr>
-        <w:t>диск, посетитель,</w:t>
-      </w:r>
-      <w:r>
-        <w:rPr>
-          <w:color w:val="000000"/>
-        </w:rPr>
-        <w:t xml:space="preserve"> </w:t>
-      </w:r>
-      <w:r>
-        <w:rPr>
-          <w:color w:val="000000"/>
-          <w:lang w:val="en-US"/>
-        </w:rPr>
-        <w:t>CD</w:t>
-      </w:r>
-      <w:r>
-        <w:rPr>
-          <w:color w:val="000000"/>
-        </w:rPr>
-        <w:t>-</w:t>
-      </w:r>
-      <w:r>
-        <w:rPr>
-          <w:color w:val="000000"/>
-        </w:rPr>
-        <w:t>диск</w:t>
-      </w:r>
-      <w:r>
-        <w:rPr>
-          <w:color w:val="000000"/>
-        </w:rPr>
-        <w:t>;</w:t>
-      </w:r>
-    </w:p>
-    <w:p>
-      <w:pPr>
-        <w:jc w:val="both"/>
-        <w:rPr>
-          <w:color w:val="000000"/>
-        </w:rPr>
-      </w:pPr>
-      <w:r>
-        <w:rPr>
-          <w:color w:val="000000"/>
-        </w:rPr>
-        <w:lastRenderedPageBreak/>
-        <w:t>–</w:t>
-      </w:r>
-      <w:r>
-        <w:rPr>
-          <w:color w:val="000000"/>
-        </w:rPr>
-        <w:t xml:space="preserve"> </w:t>
-      </w:r>
-      <w:r>
-        <w:rPr>
-          <w:color w:val="000000"/>
-        </w:rPr>
-        <w:t xml:space="preserve">информация, характеризующая </w:t>
-      </w:r>
-      <w:r>
-        <w:rPr>
-          <w:i/>
-          <w:iCs/>
-          <w:color w:val="000000"/>
-        </w:rPr>
-        <w:t>акт прослушивания грампластинки</w:t>
-      </w:r>
-      <w:r>
-        <w:rPr>
-          <w:color w:val="000000"/>
-        </w:rPr>
-        <w:t xml:space="preserve">: </w:t>
-      </w:r>
-      <w:r>
-        <w:rPr>
-          <w:color w:val="000000"/>
-        </w:rPr>
-        <w:t>дата прослушивания, номер читального зала, сотрудник, выдавший грампластинку, посетитель, грампластинка</w:t>
-      </w:r>
-      <w:r>
-        <w:rPr>
-          <w:color w:val="000000"/>
-        </w:rPr>
-        <w:t>;</w:t>
-      </w:r>
-    </w:p>
-    <w:p>
-      <w:pPr>
-        <w:jc w:val="both"/>
-        <w:rPr>
-          <w:color w:val="000000"/>
-        </w:rPr>
-      </w:pPr>
-      <w:r>
-        <w:rPr>
-          <w:color w:val="000000"/>
-        </w:rPr>
-        <w:t>–</w:t>
-      </w:r>
-      <w:r>
-        <w:rPr>
-          <w:color w:val="000000"/>
-        </w:rPr>
-        <w:t xml:space="preserve"> </w:t>
-      </w:r>
-      <w:r>
-        <w:rPr>
-          <w:color w:val="000000"/>
-        </w:rPr>
-        <w:t xml:space="preserve">информация, характеризующая </w:t>
-      </w:r>
-      <w:r>
-        <w:rPr>
-          <w:i/>
-          <w:iCs/>
-          <w:color w:val="000000"/>
-        </w:rPr>
-        <w:t>выдачу нотного издания</w:t>
-      </w:r>
-      <w:r>
-        <w:rPr>
-          <w:color w:val="000000"/>
-        </w:rPr>
-        <w:t>:</w:t>
-      </w:r>
-      <w:r>
-        <w:rPr>
-          <w:color w:val="000000"/>
-        </w:rPr>
         <w:t xml:space="preserve"> дата выдачи, дата предполагаемого возврата, сотрудник, оформивший выдачу, нотное издание, посетитель</w:t>
       </w:r>
       <w:r>
         <w:rPr>
           <w:color w:val="000000"/>
         </w:rPr>
-        <w:t>.</w:t>
-      </w:r>
-    </w:p>
-    <w:p>
-      <w:pPr>
-        <w:jc w:val="both"/>
-        <w:rPr>
-          <w:color w:val="000000"/>
-        </w:rPr>
-      </w:pPr>
-      <w:r>
-        <w:rPr>
-          <w:color w:val="000000"/>
-        </w:rPr>
-        <w:t>–</w:t>
-      </w:r>
-      <w:r>
-        <w:rPr>
-          <w:color w:val="000000"/>
-        </w:rPr>
-        <w:t xml:space="preserve"> </w:t>
-      </w:r>
-      <w:r>
-        <w:rPr>
-          <w:color w:val="000000"/>
-        </w:rPr>
-        <w:t xml:space="preserve">информация, характеризующая </w:t>
-      </w:r>
-      <w:r>
-        <w:rPr>
-          <w:i/>
-          <w:iCs/>
-          <w:color w:val="000000"/>
-        </w:rPr>
-        <w:t>возврат нотного издания</w:t>
-      </w:r>
-      <w:r>
-        <w:rPr>
-          <w:color w:val="000000"/>
-        </w:rPr>
-        <w:t>:</w:t>
-      </w:r>
-      <w:r>
-        <w:rPr>
-          <w:color w:val="000000"/>
-        </w:rPr>
-        <w:t xml:space="preserve"> </w:t>
-      </w:r>
-      <w:r>
-        <w:rPr>
-          <w:color w:val="000000"/>
-        </w:rPr>
-        <w:t xml:space="preserve">соответствующий </w:t>
-      </w:r>
-      <w:r>
-        <w:rPr>
-          <w:color w:val="000000"/>
-        </w:rPr>
-        <w:t xml:space="preserve">акт выдачи, </w:t>
-      </w:r>
-      <w:r>
-        <w:rPr>
-          <w:color w:val="000000"/>
-        </w:rPr>
-        <w:t>дата в</w:t>
-      </w:r>
-      <w:r>
-        <w:rPr>
-          <w:color w:val="000000"/>
-        </w:rPr>
-        <w:t>озврата</w:t>
-      </w:r>
-      <w:r>
-        <w:rPr>
-          <w:color w:val="000000"/>
-        </w:rPr>
-        <w:t>, сотрудник, оформивший в</w:t>
-      </w:r>
-      <w:r>
-        <w:rPr>
-          <w:color w:val="000000"/>
-        </w:rPr>
-        <w:t>озврат,</w:t>
-      </w:r>
-      <w:r>
-        <w:rPr>
-          <w:color w:val="000000"/>
-        </w:rPr>
-        <w:t xml:space="preserve"> нотное издание, посетитель</w:t>
-      </w:r>
+        <w:t>, дата возврата</w:t>
+      </w:r>
+      <w:bookmarkStart w:id="0" w:name="_GoBack"/>
+      <w:bookmarkEnd w:id="0"/>
       <w:r>
         <w:rPr>
           <w:color w:val="000000"/>

</xml_diff>